<commit_message>
Made a table in literature review
</commit_message>
<xml_diff>
--- a/chapter2.docx
+++ b/chapter2.docx
@@ -55,15 +55,15 @@
         <w:jc w:val="both"/>
         <w:rPr>
           <w:rFonts w:ascii="Times New Roman" w:hAnsi="Times New Roman" w:cs="Times New Roman"/>
-          <w:sz w:val="25"/>
-          <w:szCs w:val="25"/>
+          <w:sz w:val="24"/>
+          <w:szCs w:val="24"/>
         </w:rPr>
       </w:pPr>
       <w:r>
         <w:rPr>
           <w:rFonts w:ascii="Times New Roman" w:hAnsi="Times New Roman" w:cs="Times New Roman"/>
-          <w:sz w:val="25"/>
-          <w:szCs w:val="25"/>
+          <w:sz w:val="24"/>
+          <w:szCs w:val="24"/>
         </w:rPr>
         <w:t>There are not many methods proposed by researchers that help restrict or in that case prevent any fraud against the misuse of a patient’s private data. While a lot of research has been done on protecting an IT system against unauthorized access from attackers, not much work has been done on preventing sensitive information from being jeopardized, either due to abuse or carelessness, by authorized users. And since it is extremely critical that we protect sensitive data against any kind of malicious intent, there is an increasing need for a more advanced, and highly secure and accurate system.</w:t>
       </w:r>
@@ -74,8 +74,8 @@
         <w:jc w:val="both"/>
         <w:rPr>
           <w:rFonts w:ascii="Times New Roman" w:hAnsi="Times New Roman" w:cs="Times New Roman"/>
-          <w:sz w:val="25"/>
-          <w:szCs w:val="25"/>
+          <w:sz w:val="24"/>
+          <w:szCs w:val="24"/>
         </w:rPr>
       </w:pPr>
     </w:p>
@@ -85,17 +85,81 @@
         <w:jc w:val="both"/>
         <w:rPr>
           <w:rFonts w:ascii="Times New Roman" w:hAnsi="Times New Roman" w:cs="Times New Roman"/>
-          <w:sz w:val="25"/>
-          <w:szCs w:val="25"/>
+          <w:sz w:val="24"/>
+          <w:szCs w:val="24"/>
         </w:rPr>
       </w:pPr>
       <w:r>
         <w:rPr>
           <w:rFonts w:ascii="Times New Roman" w:hAnsi="Times New Roman" w:cs="Times New Roman"/>
-          <w:sz w:val="25"/>
-          <w:szCs w:val="25"/>
+          <w:sz w:val="24"/>
+          <w:szCs w:val="24"/>
         </w:rPr>
         <w:t>There was a proposed system [1] which used a quantified-risk adaptive approach in order to keep</w:t>
+      </w:r>
+      <w:r>
+        <w:rPr>
+          <w:rFonts w:ascii="Times New Roman" w:hAnsi="Times New Roman" w:cs="Times New Roman"/>
+          <w:sz w:val="24"/>
+          <w:szCs w:val="24"/>
+        </w:rPr>
+        <w:t xml:space="preserve"> </w:t>
+      </w:r>
+      <w:r>
+        <w:rPr>
+          <w:rFonts w:ascii="Times New Roman" w:hAnsi="Times New Roman" w:cs="Times New Roman"/>
+          <w:sz w:val="24"/>
+          <w:szCs w:val="24"/>
+        </w:rPr>
+        <w:t>a check on the access of a patient’s privacy. The paper claims that even though doctors are authorized to access their patient’s data, in reality, there is also an inherent risk in each access. Their</w:t>
+      </w:r>
+      <w:r>
+        <w:rPr>
+          <w:rFonts w:ascii="Times New Roman" w:hAnsi="Times New Roman" w:cs="Times New Roman"/>
+          <w:sz w:val="24"/>
+          <w:szCs w:val="24"/>
+        </w:rPr>
+        <w:t xml:space="preserve"> pro</w:t>
+      </w:r>
+      <w:r>
+        <w:rPr>
+          <w:rFonts w:ascii="Times New Roman" w:hAnsi="Times New Roman" w:cs="Times New Roman"/>
+          <w:sz w:val="24"/>
+          <w:szCs w:val="24"/>
+        </w:rPr>
+        <w:t>posed solution therefore, allows information consumers to have the freedom to choose what they want to access.</w:t>
+      </w:r>
+      <w:r>
+        <w:rPr>
+          <w:rFonts w:ascii="Times New Roman" w:hAnsi="Times New Roman" w:cs="Times New Roman"/>
+          <w:sz w:val="24"/>
+          <w:szCs w:val="24"/>
+        </w:rPr>
+        <w:t xml:space="preserve"> </w:t>
+      </w:r>
+      <w:r>
+        <w:rPr>
+          <w:rFonts w:ascii="Times New Roman" w:hAnsi="Times New Roman" w:cs="Times New Roman"/>
+          <w:sz w:val="24"/>
+          <w:szCs w:val="24"/>
+        </w:rPr>
+        <w:t>A user’s data-accessing activities are associated with quantified risk scores, which will be added up over time. Request to access a resource is granted if doing so will not make the user’s aggregated risk exceed his/her tolerance threshold set by the system; otherwise, the request is denied. They do this by calculating a relevance-relation function.</w:t>
+      </w:r>
+      <w:r>
+        <w:rPr>
+          <w:rFonts w:ascii="Times New Roman" w:hAnsi="Times New Roman" w:cs="Times New Roman"/>
+          <w:sz w:val="24"/>
+          <w:szCs w:val="24"/>
+        </w:rPr>
+        <w:t xml:space="preserve"> </w:t>
+      </w:r>
+      <w:r>
+        <w:rPr>
+          <w:rFonts w:ascii="Times New Roman" w:hAnsi="Times New Roman" w:cs="Times New Roman"/>
+          <w:sz w:val="24"/>
+          <w:szCs w:val="24"/>
+        </w:rPr>
+        <w:t>They determine what activity a certain honest doctor will perform with respect to a disease, hence calculating the probability that a certain record m will be accessed to serve purpose p. They also take special cases into consideration. Once the model is trained they expect that a malicious doctor would over access a patient’s data hence increasing the risk considerably.</w:t>
       </w:r>
     </w:p>
     <w:p>
@@ -104,63 +168,8 @@
         <w:jc w:val="both"/>
         <w:rPr>
           <w:rFonts w:ascii="Times New Roman" w:hAnsi="Times New Roman" w:cs="Times New Roman"/>
-          <w:sz w:val="25"/>
-          <w:szCs w:val="25"/>
-        </w:rPr>
-      </w:pPr>
-      <w:proofErr w:type="gramStart"/>
-      <w:r>
-        <w:rPr>
-          <w:rFonts w:ascii="Times New Roman" w:hAnsi="Times New Roman" w:cs="Times New Roman"/>
-          <w:sz w:val="25"/>
-          <w:szCs w:val="25"/>
-        </w:rPr>
-        <w:t>a</w:t>
-      </w:r>
-      <w:proofErr w:type="gramEnd"/>
-      <w:r>
-        <w:rPr>
-          <w:rFonts w:ascii="Times New Roman" w:hAnsi="Times New Roman" w:cs="Times New Roman"/>
-          <w:sz w:val="25"/>
-          <w:szCs w:val="25"/>
-        </w:rPr>
-        <w:t xml:space="preserve"> check on the access of a patient’s privacy. The paper claims that even though doctors are authorized to access their patient’s data, in reality, there is also an inherent risk in each access. Their</w:t>
-      </w:r>
-      <w:r>
-        <w:rPr>
-          <w:rFonts w:ascii="Times New Roman" w:hAnsi="Times New Roman" w:cs="Times New Roman"/>
-          <w:sz w:val="25"/>
-          <w:szCs w:val="25"/>
-        </w:rPr>
-        <w:t xml:space="preserve"> </w:t>
-      </w:r>
-      <w:proofErr w:type="spellStart"/>
-      <w:r>
-        <w:rPr>
-          <w:rFonts w:ascii="Times New Roman" w:hAnsi="Times New Roman" w:cs="Times New Roman"/>
-          <w:sz w:val="25"/>
-          <w:szCs w:val="25"/>
-        </w:rPr>
-        <w:t>prosposed</w:t>
-      </w:r>
-      <w:proofErr w:type="spellEnd"/>
-      <w:r>
-        <w:rPr>
-          <w:rFonts w:ascii="Times New Roman" w:hAnsi="Times New Roman" w:cs="Times New Roman"/>
-          <w:sz w:val="25"/>
-          <w:szCs w:val="25"/>
-        </w:rPr>
-        <w:t xml:space="preserve"> solution therefore, allows information consumers to have the freedom to choose what they want to access.</w:t>
-      </w:r>
-    </w:p>
-    <w:p>
-      <w:pPr>
-        <w:spacing w:after="0" w:line="360" w:lineRule="auto"/>
-        <w:jc w:val="both"/>
-        <w:rPr>
-          <w:rFonts w:ascii="Times New Roman" w:hAnsi="Times New Roman" w:cs="Times New Roman"/>
-          <w:sz w:val="25"/>
-          <w:szCs w:val="25"/>
+          <w:sz w:val="24"/>
+          <w:szCs w:val="24"/>
         </w:rPr>
       </w:pPr>
     </w:p>
@@ -170,17 +179,67 @@
         <w:jc w:val="both"/>
         <w:rPr>
           <w:rFonts w:ascii="Times New Roman" w:hAnsi="Times New Roman" w:cs="Times New Roman"/>
-          <w:sz w:val="25"/>
-          <w:szCs w:val="25"/>
+          <w:sz w:val="24"/>
+          <w:szCs w:val="24"/>
         </w:rPr>
       </w:pPr>
       <w:r>
         <w:rPr>
           <w:rFonts w:ascii="Times New Roman" w:hAnsi="Times New Roman" w:cs="Times New Roman"/>
-          <w:sz w:val="25"/>
-          <w:szCs w:val="25"/>
-        </w:rPr>
-        <w:t>A user’s data-accessing activities are associated with quantified risk scores, which will be added up over time. Request to access a resource is granted if doing so will not make the user’s aggregated risk exceed his/her tolerance threshold set by the system; otherwise, the request is denied. They do this by calculating a relevance-relation function.</w:t>
+          <w:sz w:val="24"/>
+          <w:szCs w:val="24"/>
+        </w:rPr>
+        <w:t>The problem with this method is that it is not as accurate as one expects it to be. Another glaring flaw is that they have only considered one param</w:t>
+      </w:r>
+      <w:r>
+        <w:rPr>
+          <w:rFonts w:ascii="Times New Roman" w:hAnsi="Times New Roman" w:cs="Times New Roman"/>
+          <w:sz w:val="24"/>
+          <w:szCs w:val="24"/>
+        </w:rPr>
+        <w:t>e</w:t>
+      </w:r>
+      <w:r>
+        <w:rPr>
+          <w:rFonts w:ascii="Times New Roman" w:hAnsi="Times New Roman" w:cs="Times New Roman"/>
+          <w:sz w:val="24"/>
+          <w:szCs w:val="24"/>
+        </w:rPr>
+        <w:t>ter to determine if a doctor is malicious, i.e. relevance of the data accessed.</w:t>
+      </w:r>
+      <w:r>
+        <w:rPr>
+          <w:rFonts w:ascii="Times New Roman" w:hAnsi="Times New Roman" w:cs="Times New Roman"/>
+          <w:sz w:val="24"/>
+          <w:szCs w:val="24"/>
+        </w:rPr>
+        <w:t xml:space="preserve"> </w:t>
+      </w:r>
+      <w:r>
+        <w:rPr>
+          <w:rFonts w:ascii="Times New Roman" w:hAnsi="Times New Roman" w:cs="Times New Roman"/>
+          <w:sz w:val="24"/>
+          <w:szCs w:val="24"/>
+        </w:rPr>
+        <w:t xml:space="preserve">The solution thus ends up ignoring </w:t>
+      </w:r>
+      <w:proofErr w:type="spellStart"/>
+      <w:r>
+        <w:rPr>
+          <w:rFonts w:ascii="Times New Roman" w:hAnsi="Times New Roman" w:cs="Times New Roman"/>
+          <w:sz w:val="24"/>
+          <w:szCs w:val="24"/>
+        </w:rPr>
+        <w:t>myraid</w:t>
+      </w:r>
+      <w:proofErr w:type="spellEnd"/>
+      <w:r>
+        <w:rPr>
+          <w:rFonts w:ascii="Times New Roman" w:hAnsi="Times New Roman" w:cs="Times New Roman"/>
+          <w:sz w:val="24"/>
+          <w:szCs w:val="24"/>
+        </w:rPr>
+        <w:t xml:space="preserve"> of other factors that can contribute towards determining spiteful activities, thus proving to be inefficient.</w:t>
       </w:r>
     </w:p>
     <w:p>
@@ -189,8 +248,8 @@
         <w:jc w:val="both"/>
         <w:rPr>
           <w:rFonts w:ascii="Times New Roman" w:hAnsi="Times New Roman" w:cs="Times New Roman"/>
-          <w:sz w:val="25"/>
-          <w:szCs w:val="25"/>
+          <w:sz w:val="24"/>
+          <w:szCs w:val="24"/>
         </w:rPr>
       </w:pPr>
     </w:p>
@@ -200,17 +259,140 @@
         <w:jc w:val="both"/>
         <w:rPr>
           <w:rFonts w:ascii="Times New Roman" w:hAnsi="Times New Roman" w:cs="Times New Roman"/>
-          <w:sz w:val="25"/>
-          <w:szCs w:val="25"/>
+          <w:sz w:val="24"/>
+          <w:szCs w:val="24"/>
         </w:rPr>
       </w:pPr>
       <w:r>
         <w:rPr>
           <w:rFonts w:ascii="Times New Roman" w:hAnsi="Times New Roman" w:cs="Times New Roman"/>
-          <w:sz w:val="25"/>
-          <w:szCs w:val="25"/>
-        </w:rPr>
-        <w:t>They determine what activity a certain honest doctor will perform with respect to a disease, hence calculating the probability that a certain record m will be accessed to serve purpose p. They also take special cases into consideration. Once the model is trained they expect that a malicious doctor would over access a patient’s data hence increasing the risk considerably.</w:t>
+          <w:sz w:val="24"/>
+          <w:szCs w:val="24"/>
+        </w:rPr>
+        <w:t xml:space="preserve">In another paper [2], clustering algorithms were used to </w:t>
+      </w:r>
+      <w:proofErr w:type="spellStart"/>
+      <w:r>
+        <w:rPr>
+          <w:rFonts w:ascii="Times New Roman" w:hAnsi="Times New Roman" w:cs="Times New Roman"/>
+          <w:sz w:val="24"/>
+          <w:szCs w:val="24"/>
+        </w:rPr>
+        <w:t>analyse</w:t>
+      </w:r>
+      <w:proofErr w:type="spellEnd"/>
+      <w:r>
+        <w:rPr>
+          <w:rFonts w:ascii="Times New Roman" w:hAnsi="Times New Roman" w:cs="Times New Roman"/>
+          <w:sz w:val="24"/>
+          <w:szCs w:val="24"/>
+        </w:rPr>
+        <w:t xml:space="preserve"> and hence group hospital data for better management. The paper mainly</w:t>
+      </w:r>
+      <w:r>
+        <w:rPr>
+          <w:rFonts w:ascii="Times New Roman" w:hAnsi="Times New Roman" w:cs="Times New Roman"/>
+          <w:sz w:val="24"/>
+          <w:szCs w:val="24"/>
+        </w:rPr>
+        <w:t xml:space="preserve"> </w:t>
+      </w:r>
+      <w:r>
+        <w:rPr>
+          <w:rFonts w:ascii="Times New Roman" w:hAnsi="Times New Roman" w:cs="Times New Roman"/>
+          <w:sz w:val="24"/>
+          <w:szCs w:val="24"/>
+        </w:rPr>
+        <w:t xml:space="preserve">focuses on order history. It processes these order histories </w:t>
+      </w:r>
+      <w:r>
+        <w:rPr>
+          <w:rFonts w:ascii="Times New Roman" w:hAnsi="Times New Roman" w:cs="Times New Roman"/>
+          <w:sz w:val="24"/>
+          <w:szCs w:val="24"/>
+        </w:rPr>
+        <w:lastRenderedPageBreak/>
+        <w:t>in order to find out the temporal global characteristics of clinical activities.</w:t>
+      </w:r>
+      <w:r>
+        <w:rPr>
+          <w:rFonts w:ascii="Times New Roman" w:hAnsi="Times New Roman" w:cs="Times New Roman"/>
+          <w:sz w:val="24"/>
+          <w:szCs w:val="24"/>
+        </w:rPr>
+        <w:t xml:space="preserve"> </w:t>
+      </w:r>
+      <w:r>
+        <w:rPr>
+          <w:rFonts w:ascii="Times New Roman" w:hAnsi="Times New Roman" w:cs="Times New Roman"/>
+          <w:sz w:val="24"/>
+          <w:szCs w:val="24"/>
+        </w:rPr>
+        <w:t>Once it has done so, it keeps applying clustering techniques to the results until they converge. The final output is then expected to</w:t>
+      </w:r>
+      <w:r>
+        <w:rPr>
+          <w:rFonts w:ascii="Times New Roman" w:hAnsi="Times New Roman" w:cs="Times New Roman"/>
+          <w:sz w:val="24"/>
+          <w:szCs w:val="24"/>
+        </w:rPr>
+        <w:t xml:space="preserve"> </w:t>
+      </w:r>
+      <w:r>
+        <w:rPr>
+          <w:rFonts w:ascii="Times New Roman" w:hAnsi="Times New Roman" w:cs="Times New Roman"/>
+          <w:sz w:val="24"/>
+          <w:szCs w:val="24"/>
+        </w:rPr>
+        <w:t>be the optimum output. For example the output may be a particular day when there is highest activity for a particular test or the time</w:t>
+      </w:r>
+      <w:r>
+        <w:rPr>
+          <w:rFonts w:ascii="Times New Roman" w:hAnsi="Times New Roman" w:cs="Times New Roman"/>
+          <w:sz w:val="24"/>
+          <w:szCs w:val="24"/>
+        </w:rPr>
+        <w:t xml:space="preserve"> </w:t>
+      </w:r>
+      <w:r>
+        <w:rPr>
+          <w:rFonts w:ascii="Times New Roman" w:hAnsi="Times New Roman" w:cs="Times New Roman"/>
+          <w:sz w:val="24"/>
+          <w:szCs w:val="24"/>
+        </w:rPr>
+        <w:t>of the day when there is least activity. The major drawback of a clustering based approach is that, since it is unsupervised, the clusters</w:t>
+      </w:r>
+      <w:r>
+        <w:rPr>
+          <w:rFonts w:ascii="Times New Roman" w:hAnsi="Times New Roman" w:cs="Times New Roman"/>
+          <w:sz w:val="24"/>
+          <w:szCs w:val="24"/>
+        </w:rPr>
+        <w:t xml:space="preserve"> </w:t>
+      </w:r>
+      <w:r>
+        <w:rPr>
+          <w:rFonts w:ascii="Times New Roman" w:hAnsi="Times New Roman" w:cs="Times New Roman"/>
+          <w:sz w:val="24"/>
+          <w:szCs w:val="24"/>
+        </w:rPr>
+        <w:t>formed may be the opposite of ones we expect. For example if there were a lot of malicious overprescribed orders in the history database,</w:t>
+      </w:r>
+      <w:r>
+        <w:rPr>
+          <w:rFonts w:ascii="Times New Roman" w:hAnsi="Times New Roman" w:cs="Times New Roman"/>
+          <w:sz w:val="24"/>
+          <w:szCs w:val="24"/>
+        </w:rPr>
+        <w:t xml:space="preserve"> </w:t>
+      </w:r>
+      <w:r>
+        <w:rPr>
+          <w:rFonts w:ascii="Times New Roman" w:hAnsi="Times New Roman" w:cs="Times New Roman"/>
+          <w:sz w:val="24"/>
+          <w:szCs w:val="24"/>
+        </w:rPr>
+        <w:t>those will form a cluster and hence end up as a category.</w:t>
       </w:r>
     </w:p>
     <w:p>
@@ -219,8 +401,8 @@
         <w:jc w:val="both"/>
         <w:rPr>
           <w:rFonts w:ascii="Times New Roman" w:hAnsi="Times New Roman" w:cs="Times New Roman"/>
-          <w:sz w:val="25"/>
-          <w:szCs w:val="25"/>
+          <w:sz w:val="24"/>
+          <w:szCs w:val="24"/>
         </w:rPr>
       </w:pPr>
     </w:p>
@@ -230,143 +412,445 @@
         <w:jc w:val="both"/>
         <w:rPr>
           <w:rFonts w:ascii="Times New Roman" w:hAnsi="Times New Roman" w:cs="Times New Roman"/>
-          <w:sz w:val="25"/>
-          <w:szCs w:val="25"/>
+          <w:sz w:val="24"/>
+          <w:szCs w:val="24"/>
         </w:rPr>
       </w:pPr>
       <w:r>
         <w:rPr>
           <w:rFonts w:ascii="Times New Roman" w:hAnsi="Times New Roman" w:cs="Times New Roman"/>
-          <w:sz w:val="25"/>
-          <w:szCs w:val="25"/>
-        </w:rPr>
-        <w:lastRenderedPageBreak/>
-        <w:t>The problem with this method is that it is n</w:t>
-      </w:r>
-      <w:bookmarkStart w:id="0" w:name="_GoBack"/>
-      <w:bookmarkEnd w:id="0"/>
-      <w:r>
-        <w:rPr>
-          <w:rFonts w:ascii="Times New Roman" w:hAnsi="Times New Roman" w:cs="Times New Roman"/>
-          <w:sz w:val="25"/>
-          <w:szCs w:val="25"/>
-        </w:rPr>
-        <w:t xml:space="preserve">ot as accurate as one expects it to be. Another glaring flaw is that they have only considered one </w:t>
-      </w:r>
-      <w:proofErr w:type="spellStart"/>
-      <w:r>
-        <w:rPr>
-          <w:rFonts w:ascii="Times New Roman" w:hAnsi="Times New Roman" w:cs="Times New Roman"/>
-          <w:sz w:val="25"/>
-          <w:szCs w:val="25"/>
-        </w:rPr>
-        <w:t>paramter</w:t>
-      </w:r>
-      <w:proofErr w:type="spellEnd"/>
-      <w:r>
-        <w:rPr>
-          <w:rFonts w:ascii="Times New Roman" w:hAnsi="Times New Roman" w:cs="Times New Roman"/>
-          <w:sz w:val="25"/>
-          <w:szCs w:val="25"/>
-        </w:rPr>
-        <w:t xml:space="preserve"> to determine if a doctor is malicious, i.e. relevance of the data accessed.</w:t>
+          <w:sz w:val="24"/>
+          <w:szCs w:val="24"/>
+        </w:rPr>
+        <w:t>The comparison table of the studied reference papers is as follows:</w:t>
       </w:r>
     </w:p>
+    <w:tbl>
+      <w:tblPr>
+        <w:tblStyle w:val="TableGrid"/>
+        <w:tblW w:w="0" w:type="auto"/>
+        <w:tblLook w:val="04A0" w:firstRow="1" w:lastRow="0" w:firstColumn="1" w:lastColumn="0" w:noHBand="0" w:noVBand="1"/>
+      </w:tblPr>
+      <w:tblGrid>
+        <w:gridCol w:w="715"/>
+        <w:gridCol w:w="3150"/>
+        <w:gridCol w:w="2880"/>
+        <w:gridCol w:w="2605"/>
+      </w:tblGrid>
+      <w:tr>
+        <w:tc>
+          <w:tcPr>
+            <w:tcW w:w="715" w:type="dxa"/>
+          </w:tcPr>
+          <w:p>
+            <w:pPr>
+              <w:spacing w:line="360" w:lineRule="auto"/>
+              <w:jc w:val="center"/>
+              <w:rPr>
+                <w:rFonts w:ascii="Times New Roman" w:hAnsi="Times New Roman" w:cs="Times New Roman"/>
+                <w:sz w:val="24"/>
+                <w:szCs w:val="24"/>
+              </w:rPr>
+            </w:pPr>
+            <w:r>
+              <w:rPr>
+                <w:rFonts w:ascii="Times New Roman" w:hAnsi="Times New Roman" w:cs="Times New Roman"/>
+                <w:sz w:val="24"/>
+                <w:szCs w:val="24"/>
+              </w:rPr>
+              <w:t>No.</w:t>
+            </w:r>
+          </w:p>
+        </w:tc>
+        <w:tc>
+          <w:tcPr>
+            <w:tcW w:w="3150" w:type="dxa"/>
+          </w:tcPr>
+          <w:p>
+            <w:pPr>
+              <w:spacing w:line="360" w:lineRule="auto"/>
+              <w:jc w:val="center"/>
+              <w:rPr>
+                <w:rFonts w:ascii="Times New Roman" w:hAnsi="Times New Roman" w:cs="Times New Roman"/>
+                <w:sz w:val="24"/>
+                <w:szCs w:val="24"/>
+              </w:rPr>
+            </w:pPr>
+            <w:r>
+              <w:rPr>
+                <w:rFonts w:ascii="Times New Roman" w:hAnsi="Times New Roman" w:cs="Times New Roman"/>
+                <w:sz w:val="24"/>
+                <w:szCs w:val="24"/>
+              </w:rPr>
+              <w:t>Reference Paper</w:t>
+            </w:r>
+          </w:p>
+        </w:tc>
+        <w:tc>
+          <w:tcPr>
+            <w:tcW w:w="2880" w:type="dxa"/>
+          </w:tcPr>
+          <w:p>
+            <w:pPr>
+              <w:spacing w:line="360" w:lineRule="auto"/>
+              <w:jc w:val="center"/>
+              <w:rPr>
+                <w:rFonts w:ascii="Times New Roman" w:hAnsi="Times New Roman" w:cs="Times New Roman"/>
+                <w:sz w:val="24"/>
+                <w:szCs w:val="24"/>
+              </w:rPr>
+            </w:pPr>
+            <w:r>
+              <w:rPr>
+                <w:rFonts w:ascii="Times New Roman" w:hAnsi="Times New Roman" w:cs="Times New Roman"/>
+                <w:sz w:val="24"/>
+                <w:szCs w:val="24"/>
+              </w:rPr>
+              <w:t>Model</w:t>
+            </w:r>
+          </w:p>
+        </w:tc>
+        <w:tc>
+          <w:tcPr>
+            <w:tcW w:w="2605" w:type="dxa"/>
+          </w:tcPr>
+          <w:p>
+            <w:pPr>
+              <w:spacing w:line="360" w:lineRule="auto"/>
+              <w:jc w:val="center"/>
+              <w:rPr>
+                <w:rFonts w:ascii="Times New Roman" w:hAnsi="Times New Roman" w:cs="Times New Roman"/>
+                <w:sz w:val="24"/>
+                <w:szCs w:val="24"/>
+              </w:rPr>
+            </w:pPr>
+            <w:r>
+              <w:rPr>
+                <w:rFonts w:ascii="Times New Roman" w:hAnsi="Times New Roman" w:cs="Times New Roman"/>
+                <w:sz w:val="24"/>
+                <w:szCs w:val="24"/>
+              </w:rPr>
+              <w:t>Drawbacks</w:t>
+            </w:r>
+          </w:p>
+        </w:tc>
+      </w:tr>
+      <w:tr>
+        <w:trPr>
+          <w:trHeight w:val="2258"/>
+        </w:trPr>
+        <w:tc>
+          <w:tcPr>
+            <w:tcW w:w="715" w:type="dxa"/>
+          </w:tcPr>
+          <w:p>
+            <w:pPr>
+              <w:spacing w:line="360" w:lineRule="auto"/>
+              <w:jc w:val="center"/>
+              <w:rPr>
+                <w:rFonts w:ascii="Times New Roman" w:hAnsi="Times New Roman" w:cs="Times New Roman"/>
+                <w:sz w:val="24"/>
+                <w:szCs w:val="24"/>
+              </w:rPr>
+            </w:pPr>
+            <w:r>
+              <w:rPr>
+                <w:rFonts w:ascii="Times New Roman" w:hAnsi="Times New Roman" w:cs="Times New Roman"/>
+                <w:sz w:val="24"/>
+                <w:szCs w:val="24"/>
+              </w:rPr>
+              <w:t>[1]</w:t>
+            </w:r>
+          </w:p>
+        </w:tc>
+        <w:tc>
+          <w:tcPr>
+            <w:tcW w:w="3150" w:type="dxa"/>
+          </w:tcPr>
+          <w:p>
+            <w:pPr>
+              <w:spacing w:line="360" w:lineRule="auto"/>
+              <w:rPr>
+                <w:rFonts w:ascii="Times New Roman" w:hAnsi="Times New Roman" w:cs="Times New Roman"/>
+                <w:sz w:val="24"/>
+                <w:szCs w:val="24"/>
+              </w:rPr>
+            </w:pPr>
+            <w:r>
+              <w:rPr>
+                <w:rFonts w:ascii="Times New Roman" w:hAnsi="Times New Roman" w:cs="Times New Roman"/>
+                <w:sz w:val="24"/>
+                <w:szCs w:val="24"/>
+              </w:rPr>
+              <w:t>Quantified Risk-Adaptive Access Control for Patient</w:t>
+            </w:r>
+          </w:p>
+          <w:p>
+            <w:pPr>
+              <w:spacing w:line="360" w:lineRule="auto"/>
+              <w:rPr>
+                <w:rFonts w:ascii="Times New Roman" w:hAnsi="Times New Roman" w:cs="Times New Roman"/>
+                <w:sz w:val="24"/>
+                <w:szCs w:val="24"/>
+              </w:rPr>
+            </w:pPr>
+            <w:r>
+              <w:rPr>
+                <w:rFonts w:ascii="Times New Roman" w:hAnsi="Times New Roman" w:cs="Times New Roman"/>
+                <w:sz w:val="24"/>
+                <w:szCs w:val="24"/>
+              </w:rPr>
+              <w:t>Privacy Protection in Health Information Systems</w:t>
+            </w:r>
+          </w:p>
+          <w:p>
+            <w:pPr>
+              <w:spacing w:line="360" w:lineRule="auto"/>
+              <w:jc w:val="both"/>
+              <w:rPr>
+                <w:rFonts w:ascii="Times New Roman" w:hAnsi="Times New Roman" w:cs="Times New Roman"/>
+                <w:sz w:val="24"/>
+                <w:szCs w:val="24"/>
+              </w:rPr>
+            </w:pPr>
+          </w:p>
+        </w:tc>
+        <w:tc>
+          <w:tcPr>
+            <w:tcW w:w="2880" w:type="dxa"/>
+          </w:tcPr>
+          <w:p>
+            <w:pPr>
+              <w:spacing w:line="360" w:lineRule="auto"/>
+              <w:rPr>
+                <w:rFonts w:ascii="Times New Roman" w:hAnsi="Times New Roman" w:cs="Times New Roman"/>
+                <w:sz w:val="24"/>
+                <w:szCs w:val="24"/>
+              </w:rPr>
+            </w:pPr>
+            <w:r>
+              <w:rPr>
+                <w:rFonts w:ascii="Times New Roman" w:hAnsi="Times New Roman" w:cs="Times New Roman"/>
+                <w:sz w:val="24"/>
+                <w:szCs w:val="24"/>
+              </w:rPr>
+              <w:t>A</w:t>
+            </w:r>
+            <w:r>
+              <w:rPr>
+                <w:rFonts w:ascii="Times New Roman" w:hAnsi="Times New Roman" w:cs="Times New Roman"/>
+                <w:sz w:val="24"/>
+                <w:szCs w:val="24"/>
+              </w:rPr>
+              <w:t xml:space="preserve"> risk based adaptive model to keep a check on the data consumed by information consumers.</w:t>
+            </w:r>
+          </w:p>
+        </w:tc>
+        <w:tc>
+          <w:tcPr>
+            <w:tcW w:w="2605" w:type="dxa"/>
+          </w:tcPr>
+          <w:p>
+            <w:pPr>
+              <w:spacing w:line="360" w:lineRule="auto"/>
+              <w:rPr>
+                <w:rFonts w:ascii="Times New Roman" w:hAnsi="Times New Roman" w:cs="Times New Roman"/>
+                <w:sz w:val="24"/>
+                <w:szCs w:val="24"/>
+              </w:rPr>
+            </w:pPr>
+            <w:r>
+              <w:rPr>
+                <w:rFonts w:ascii="Times New Roman" w:hAnsi="Times New Roman" w:cs="Times New Roman"/>
+                <w:sz w:val="24"/>
+                <w:szCs w:val="24"/>
+              </w:rPr>
+              <w:t>The system is less accurate</w:t>
+            </w:r>
+            <w:r>
+              <w:rPr>
+                <w:rFonts w:ascii="Times New Roman" w:hAnsi="Times New Roman" w:cs="Times New Roman"/>
+                <w:sz w:val="24"/>
+                <w:szCs w:val="24"/>
+              </w:rPr>
+              <w:t xml:space="preserve"> </w:t>
+            </w:r>
+            <w:r>
+              <w:rPr>
+                <w:rFonts w:ascii="Times New Roman" w:hAnsi="Times New Roman" w:cs="Times New Roman"/>
+                <w:sz w:val="24"/>
+                <w:szCs w:val="24"/>
+              </w:rPr>
+              <w:t>and considers only one param</w:t>
+            </w:r>
+            <w:r>
+              <w:rPr>
+                <w:rFonts w:ascii="Times New Roman" w:hAnsi="Times New Roman" w:cs="Times New Roman"/>
+                <w:sz w:val="24"/>
+                <w:szCs w:val="24"/>
+              </w:rPr>
+              <w:t>e</w:t>
+            </w:r>
+            <w:r>
+              <w:rPr>
+                <w:rFonts w:ascii="Times New Roman" w:hAnsi="Times New Roman" w:cs="Times New Roman"/>
+                <w:sz w:val="24"/>
+                <w:szCs w:val="24"/>
+              </w:rPr>
+              <w:t>ter i.e. relevance of data accessed.</w:t>
+            </w:r>
+          </w:p>
+          <w:p>
+            <w:pPr>
+              <w:spacing w:line="360" w:lineRule="auto"/>
+              <w:jc w:val="both"/>
+              <w:rPr>
+                <w:rFonts w:ascii="Times New Roman" w:hAnsi="Times New Roman" w:cs="Times New Roman"/>
+                <w:sz w:val="24"/>
+                <w:szCs w:val="24"/>
+              </w:rPr>
+            </w:pPr>
+          </w:p>
+        </w:tc>
+      </w:tr>
+      <w:tr>
+        <w:tc>
+          <w:tcPr>
+            <w:tcW w:w="715" w:type="dxa"/>
+          </w:tcPr>
+          <w:p>
+            <w:pPr>
+              <w:spacing w:line="360" w:lineRule="auto"/>
+              <w:jc w:val="center"/>
+              <w:rPr>
+                <w:rFonts w:ascii="Times New Roman" w:hAnsi="Times New Roman" w:cs="Times New Roman"/>
+                <w:sz w:val="24"/>
+                <w:szCs w:val="24"/>
+              </w:rPr>
+            </w:pPr>
+            <w:r>
+              <w:rPr>
+                <w:rFonts w:ascii="Times New Roman" w:hAnsi="Times New Roman" w:cs="Times New Roman"/>
+                <w:sz w:val="24"/>
+                <w:szCs w:val="24"/>
+              </w:rPr>
+              <w:t>[2]</w:t>
+            </w:r>
+          </w:p>
+        </w:tc>
+        <w:tc>
+          <w:tcPr>
+            <w:tcW w:w="3150" w:type="dxa"/>
+          </w:tcPr>
+          <w:p>
+            <w:pPr>
+              <w:spacing w:line="360" w:lineRule="auto"/>
+              <w:rPr>
+                <w:rFonts w:ascii="Times New Roman" w:hAnsi="Times New Roman" w:cs="Times New Roman"/>
+                <w:sz w:val="24"/>
+                <w:szCs w:val="24"/>
+              </w:rPr>
+            </w:pPr>
+            <w:r>
+              <w:rPr>
+                <w:rFonts w:ascii="Times New Roman" w:hAnsi="Times New Roman" w:cs="Times New Roman"/>
+                <w:sz w:val="24"/>
+                <w:szCs w:val="24"/>
+              </w:rPr>
+              <w:t>Clustering-based Analysis in Hospital Information Systems</w:t>
+            </w:r>
+          </w:p>
+        </w:tc>
+        <w:tc>
+          <w:tcPr>
+            <w:tcW w:w="2880" w:type="dxa"/>
+          </w:tcPr>
+          <w:p>
+            <w:pPr>
+              <w:spacing w:line="360" w:lineRule="auto"/>
+              <w:rPr>
+                <w:rFonts w:ascii="Times New Roman" w:hAnsi="Times New Roman" w:cs="Times New Roman"/>
+                <w:sz w:val="24"/>
+                <w:szCs w:val="24"/>
+              </w:rPr>
+            </w:pPr>
+            <w:r>
+              <w:rPr>
+                <w:rFonts w:ascii="Times New Roman" w:hAnsi="Times New Roman" w:cs="Times New Roman"/>
+                <w:sz w:val="24"/>
+                <w:szCs w:val="24"/>
+              </w:rPr>
+              <w:t>A clustering based algorithm to group orders based on various identified attributes</w:t>
+            </w:r>
+          </w:p>
+          <w:p>
+            <w:pPr>
+              <w:spacing w:line="360" w:lineRule="auto"/>
+              <w:jc w:val="both"/>
+              <w:rPr>
+                <w:rFonts w:ascii="Times New Roman" w:hAnsi="Times New Roman" w:cs="Times New Roman"/>
+                <w:sz w:val="24"/>
+                <w:szCs w:val="24"/>
+              </w:rPr>
+            </w:pPr>
+          </w:p>
+        </w:tc>
+        <w:tc>
+          <w:tcPr>
+            <w:tcW w:w="2605" w:type="dxa"/>
+          </w:tcPr>
+          <w:p>
+            <w:pPr>
+              <w:spacing w:line="360" w:lineRule="auto"/>
+              <w:rPr>
+                <w:rFonts w:ascii="Times New Roman" w:hAnsi="Times New Roman" w:cs="Times New Roman"/>
+                <w:sz w:val="24"/>
+                <w:szCs w:val="24"/>
+              </w:rPr>
+            </w:pPr>
+            <w:r>
+              <w:rPr>
+                <w:rFonts w:ascii="Times New Roman" w:hAnsi="Times New Roman" w:cs="Times New Roman"/>
+                <w:sz w:val="24"/>
+                <w:szCs w:val="24"/>
+              </w:rPr>
+              <w:t>C</w:t>
+            </w:r>
+            <w:r>
+              <w:rPr>
+                <w:rFonts w:ascii="Times New Roman" w:hAnsi="Times New Roman" w:cs="Times New Roman"/>
+                <w:sz w:val="24"/>
+                <w:szCs w:val="24"/>
+              </w:rPr>
+              <w:t>lustering may lead to a lot of fake orders forming a cluster.</w:t>
+            </w:r>
+          </w:p>
+          <w:p>
+            <w:pPr>
+              <w:spacing w:line="360" w:lineRule="auto"/>
+              <w:jc w:val="both"/>
+              <w:rPr>
+                <w:rFonts w:ascii="Times New Roman" w:hAnsi="Times New Roman" w:cs="Times New Roman"/>
+                <w:sz w:val="24"/>
+                <w:szCs w:val="24"/>
+              </w:rPr>
+            </w:pPr>
+          </w:p>
+        </w:tc>
+      </w:tr>
+    </w:tbl>
     <w:p>
       <w:pPr>
         <w:spacing w:after="0" w:line="360" w:lineRule="auto"/>
         <w:jc w:val="both"/>
         <w:rPr>
           <w:rFonts w:ascii="Times New Roman" w:hAnsi="Times New Roman" w:cs="Times New Roman"/>
-          <w:sz w:val="25"/>
-          <w:szCs w:val="25"/>
+          <w:sz w:val="24"/>
+          <w:szCs w:val="24"/>
         </w:rPr>
       </w:pPr>
-      <w:r>
-        <w:rPr>
-          <w:rFonts w:ascii="Times New Roman" w:hAnsi="Times New Roman" w:cs="Times New Roman"/>
-          <w:sz w:val="25"/>
-          <w:szCs w:val="25"/>
-        </w:rPr>
-        <w:t xml:space="preserve">The solution thus ends up ignoring </w:t>
-      </w:r>
-      <w:proofErr w:type="spellStart"/>
-      <w:r>
-        <w:rPr>
-          <w:rFonts w:ascii="Times New Roman" w:hAnsi="Times New Roman" w:cs="Times New Roman"/>
-          <w:sz w:val="25"/>
-          <w:szCs w:val="25"/>
-        </w:rPr>
-        <w:t>myraid</w:t>
-      </w:r>
-      <w:proofErr w:type="spellEnd"/>
-      <w:r>
-        <w:rPr>
-          <w:rFonts w:ascii="Times New Roman" w:hAnsi="Times New Roman" w:cs="Times New Roman"/>
-          <w:sz w:val="25"/>
-          <w:szCs w:val="25"/>
-        </w:rPr>
-        <w:t xml:space="preserve"> of other factors that can contribute towards determining spiteful activities, thus proving to be inefficient.</w:t>
-      </w:r>
-    </w:p>
-    <w:p>
-      <w:pPr>
-        <w:spacing w:after="0" w:line="360" w:lineRule="auto"/>
-        <w:jc w:val="both"/>
-        <w:rPr>
-          <w:rFonts w:ascii="Times New Roman" w:hAnsi="Times New Roman" w:cs="Times New Roman"/>
-          <w:sz w:val="25"/>
-          <w:szCs w:val="25"/>
-        </w:rPr>
-      </w:pPr>
-    </w:p>
-    <w:p>
-      <w:pPr>
-        <w:spacing w:after="0" w:line="360" w:lineRule="auto"/>
-        <w:jc w:val="both"/>
-        <w:rPr>
-          <w:rFonts w:ascii="Times New Roman" w:hAnsi="Times New Roman" w:cs="Times New Roman"/>
-          <w:sz w:val="25"/>
-          <w:szCs w:val="25"/>
-        </w:rPr>
-      </w:pPr>
-      <w:r>
-        <w:rPr>
-          <w:rFonts w:ascii="Times New Roman" w:hAnsi="Times New Roman" w:cs="Times New Roman"/>
-          <w:sz w:val="25"/>
-          <w:szCs w:val="25"/>
-        </w:rPr>
-        <w:t>If we don't find another paper we write about clustering based analysis of the paper</w:t>
-      </w:r>
-    </w:p>
-    <w:p>
-      <w:pPr>
-        <w:spacing w:after="0" w:line="360" w:lineRule="auto"/>
-        <w:jc w:val="both"/>
-        <w:rPr>
-          <w:rFonts w:ascii="Times New Roman" w:hAnsi="Times New Roman" w:cs="Times New Roman"/>
-          <w:sz w:val="25"/>
-          <w:szCs w:val="25"/>
-        </w:rPr>
-      </w:pPr>
-      <w:proofErr w:type="gramStart"/>
-      <w:r>
-        <w:rPr>
-          <w:rFonts w:ascii="Times New Roman" w:hAnsi="Times New Roman" w:cs="Times New Roman"/>
-          <w:sz w:val="25"/>
-          <w:szCs w:val="25"/>
-        </w:rPr>
-        <w:t>which</w:t>
-      </w:r>
-      <w:proofErr w:type="gramEnd"/>
-      <w:r>
-        <w:rPr>
-          <w:rFonts w:ascii="Times New Roman" w:hAnsi="Times New Roman" w:cs="Times New Roman"/>
-          <w:sz w:val="25"/>
-          <w:szCs w:val="25"/>
-        </w:rPr>
-        <w:t xml:space="preserve"> finds fraud in prescriptions, and then saying how this approach won't be useful to us</w:t>
-      </w:r>
+      <w:bookmarkStart w:id="0" w:name="_GoBack"/>
+      <w:bookmarkEnd w:id="0"/>
     </w:p>
     <w:sectPr>
       <w:pgSz w:w="12240" w:h="15840"/>
@@ -799,6 +1283,25 @@
     <w:semiHidden/>
     <w:unhideWhenUsed/>
   </w:style>
+  <w:style w:type="table" w:styleId="TableGrid">
+    <w:name w:val="Table Grid"/>
+    <w:basedOn w:val="TableNormal"/>
+    <w:uiPriority w:val="39"/>
+    <w:rsid w:val="003717D9"/>
+    <w:pPr>
+      <w:spacing w:after="0" w:line="240" w:lineRule="auto"/>
+    </w:pPr>
+    <w:tblPr>
+      <w:tblBorders>
+        <w:top w:val="single" w:sz="4" w:space="0" w:color="auto"/>
+        <w:left w:val="single" w:sz="4" w:space="0" w:color="auto"/>
+        <w:bottom w:val="single" w:sz="4" w:space="0" w:color="auto"/>
+        <w:right w:val="single" w:sz="4" w:space="0" w:color="auto"/>
+        <w:insideH w:val="single" w:sz="4" w:space="0" w:color="auto"/>
+        <w:insideV w:val="single" w:sz="4" w:space="0" w:color="auto"/>
+      </w:tblBorders>
+    </w:tblPr>
+  </w:style>
 </w:styles>
 </file>
 

</xml_diff>